<commit_message>
all data absolute updated
</commit_message>
<xml_diff>
--- a/Final/HybridModel_3470_Final_2.docx
+++ b/Final/HybridModel_3470_Final_2.docx
@@ -18324,9 +18324,16 @@
             <w:pPr>
               <w:jc w:val="center"/>
             </w:pPr>
-            <w:r>
-              <w:t>25.81</w:t>
-            </w:r>
+            <w:ins w:id="69" w:author="Lichen Wu" w:date="2022-06-08T20:38:00Z">
+              <w:r>
+                <w:t>17.12</w:t>
+              </w:r>
+            </w:ins>
+            <w:del w:id="70" w:author="Lichen Wu" w:date="2022-06-08T20:38:00Z">
+              <w:r>
+                <w:delText>25.81</w:delText>
+              </w:r>
+            </w:del>
           </w:p>
         </w:tc>
       </w:tr>
@@ -18600,9 +18607,16 @@
             <w:pPr>
               <w:jc w:val="center"/>
             </w:pPr>
-            <w:r>
-              <w:t>26.93</w:t>
-            </w:r>
+            <w:ins w:id="71" w:author="Lichen Wu" w:date="2022-06-08T20:38:00Z">
+              <w:r>
+                <w:t>16.54</w:t>
+              </w:r>
+            </w:ins>
+            <w:del w:id="72" w:author="Lichen Wu" w:date="2022-06-08T20:38:00Z">
+              <w:r>
+                <w:delText>26.93</w:delText>
+              </w:r>
+            </w:del>
           </w:p>
         </w:tc>
       </w:tr>
@@ -18866,13 +18880,24 @@
                 <w:bCs/>
               </w:rPr>
             </w:pPr>
-            <w:r>
-              <w:rPr>
-                <w:b/>
-                <w:bCs/>
-              </w:rPr>
-              <w:t>22.55</w:t>
-            </w:r>
+            <w:ins w:id="73" w:author="Lichen Wu" w:date="2022-06-08T20:38:00Z">
+              <w:r>
+                <w:rPr>
+                  <w:b/>
+                  <w:bCs/>
+                </w:rPr>
+                <w:t>14.65</w:t>
+              </w:r>
+            </w:ins>
+            <w:del w:id="74" w:author="Lichen Wu" w:date="2022-06-08T20:38:00Z">
+              <w:r>
+                <w:rPr>
+                  <w:b/>
+                  <w:bCs/>
+                </w:rPr>
+                <w:delText>22.55</w:delText>
+              </w:r>
+            </w:del>
           </w:p>
         </w:tc>
       </w:tr>
@@ -19298,7 +19323,7 @@
         </w:rPr>
         <w:t xml:space="preserve">Figure </w:t>
       </w:r>
-      <w:bookmarkStart w:id="69" w:name="warming"/>
+      <w:bookmarkStart w:id="75" w:name="warming"/>
       <w:r>
         <w:rPr>
           <w:b/>
@@ -19335,7 +19360,7 @@
         </w:rPr>
         <w:fldChar w:fldCharType="end"/>
       </w:r>
-      <w:bookmarkEnd w:id="69"/>
+      <w:bookmarkEnd w:id="75"/>
       <w:r>
         <w:t xml:space="preserve"> Determination of warming up step for RC model</w:t>
       </w:r>
@@ -19372,7 +19397,7 @@
         </w:rPr>
         <w:t xml:space="preserve">Table </w:t>
       </w:r>
-      <w:bookmarkStart w:id="70" w:name="sec3_hybrid_input"/>
+      <w:bookmarkStart w:id="76" w:name="sec3_hybrid_input"/>
       <w:r>
         <w:rPr>
           <w:b/>
@@ -19413,7 +19438,7 @@
       <w:r>
         <w:t xml:space="preserve"> </w:t>
       </w:r>
-      <w:bookmarkEnd w:id="70"/>
+      <w:bookmarkEnd w:id="76"/>
       <w:r>
         <w:t>Hourly prediction p</w:t>
       </w:r>
@@ -19827,12 +19852,30 @@
                 <w:lang w:eastAsia="zh-CN"/>
               </w:rPr>
             </w:pPr>
-            <w:r>
-              <w:rPr>
-                <w:lang w:eastAsia="zh-CN"/>
-              </w:rPr>
-              <w:t>11.22</w:t>
-            </w:r>
+            <w:ins w:id="77" w:author="Lichen Wu" w:date="2022-06-08T20:38:00Z">
+              <w:r>
+                <w:rPr>
+                  <w:lang w:eastAsia="zh-CN"/>
+                </w:rPr>
+                <w:t>5.7</w:t>
+              </w:r>
+            </w:ins>
+            <w:ins w:id="78" w:author="Lichen Wu" w:date="2022-06-08T20:39:00Z">
+              <w:r>
+                <w:rPr>
+                  <w:lang w:eastAsia="zh-CN"/>
+                </w:rPr>
+                <w:t>5</w:t>
+              </w:r>
+            </w:ins>
+            <w:del w:id="79" w:author="Lichen Wu" w:date="2022-06-08T20:38:00Z">
+              <w:r>
+                <w:rPr>
+                  <w:lang w:eastAsia="zh-CN"/>
+                </w:rPr>
+                <w:delText>11.22</w:delText>
+              </w:r>
+            </w:del>
           </w:p>
         </w:tc>
       </w:tr>
@@ -20154,14 +20197,26 @@
                 <w:lang w:eastAsia="zh-CN"/>
               </w:rPr>
             </w:pPr>
-            <w:r>
-              <w:rPr>
-                <w:b/>
-                <w:bCs/>
-                <w:lang w:eastAsia="zh-CN"/>
-              </w:rPr>
-              <w:t>9.95</w:t>
-            </w:r>
+            <w:ins w:id="80" w:author="Lichen Wu" w:date="2022-06-08T20:39:00Z">
+              <w:r>
+                <w:rPr>
+                  <w:b/>
+                  <w:bCs/>
+                  <w:lang w:eastAsia="zh-CN"/>
+                </w:rPr>
+                <w:t>5.43</w:t>
+              </w:r>
+            </w:ins>
+            <w:del w:id="81" w:author="Lichen Wu" w:date="2022-06-08T20:39:00Z">
+              <w:r>
+                <w:rPr>
+                  <w:b/>
+                  <w:bCs/>
+                  <w:lang w:eastAsia="zh-CN"/>
+                </w:rPr>
+                <w:delText>9.95</w:delText>
+              </w:r>
+            </w:del>
           </w:p>
         </w:tc>
       </w:tr>
@@ -20810,7 +20865,7 @@
       <w:pPr>
         <w:pStyle w:val="Caption"/>
       </w:pPr>
-      <w:bookmarkStart w:id="71" w:name="_Hlk101185823"/>
+      <w:bookmarkStart w:id="82" w:name="_Hlk101185823"/>
       <w:r>
         <w:rPr>
           <w:b/>
@@ -20818,8 +20873,8 @@
         </w:rPr>
         <w:t xml:space="preserve">Table </w:t>
       </w:r>
-      <w:bookmarkStart w:id="72" w:name="hybrid_tb1"/>
-      <w:bookmarkStart w:id="73" w:name="all_performance_tb"/>
+      <w:bookmarkStart w:id="83" w:name="hybrid_tb1"/>
+      <w:bookmarkStart w:id="84" w:name="all_performance_tb"/>
       <w:r>
         <w:rPr>
           <w:b/>
@@ -20827,8 +20882,8 @@
         </w:rPr>
         <w:t>5</w:t>
       </w:r>
-      <w:bookmarkEnd w:id="72"/>
-      <w:bookmarkEnd w:id="73"/>
+      <w:bookmarkEnd w:id="83"/>
+      <w:bookmarkEnd w:id="84"/>
       <w:r>
         <w:t xml:space="preserve"> </w:t>
       </w:r>
@@ -21065,7 +21120,7 @@
               </w:rPr>
               <w:t>1</w:t>
             </w:r>
-            <w:ins w:id="74" w:author="Lichen Wu" w:date="2022-06-08T20:00:00Z">
+            <w:ins w:id="85" w:author="Lichen Wu" w:date="2022-06-08T20:00:00Z">
               <w:r>
                 <w:rPr>
                   <w:lang w:eastAsia="zh-CN"/>
@@ -21073,7 +21128,7 @@
                 <w:t>8.74</w:t>
               </w:r>
             </w:ins>
-            <w:del w:id="75" w:author="Lichen Wu" w:date="2022-06-08T20:00:00Z">
+            <w:del w:id="86" w:author="Lichen Wu" w:date="2022-06-08T20:00:00Z">
               <w:r>
                 <w:rPr>
                   <w:lang w:eastAsia="zh-CN"/>
@@ -21098,7 +21153,7 @@
                 <w:lang w:eastAsia="zh-CN"/>
               </w:rPr>
             </w:pPr>
-            <w:ins w:id="76" w:author="Lichen Wu" w:date="2022-06-08T20:01:00Z">
+            <w:ins w:id="87" w:author="Lichen Wu" w:date="2022-06-08T20:01:00Z">
               <w:r>
                 <w:rPr>
                   <w:lang w:eastAsia="zh-CN"/>
@@ -21106,7 +21161,7 @@
                 <w:t>7.80</w:t>
               </w:r>
             </w:ins>
-            <w:del w:id="77" w:author="Lichen Wu" w:date="2022-06-08T20:01:00Z">
+            <w:del w:id="88" w:author="Lichen Wu" w:date="2022-06-08T20:01:00Z">
               <w:r>
                 <w:rPr>
                   <w:lang w:eastAsia="zh-CN"/>
@@ -21131,7 +21186,7 @@
                 <w:lang w:eastAsia="zh-CN"/>
               </w:rPr>
             </w:pPr>
-            <w:ins w:id="78" w:author="Lichen Wu" w:date="2022-06-08T20:01:00Z">
+            <w:ins w:id="89" w:author="Lichen Wu" w:date="2022-06-08T20:01:00Z">
               <w:r>
                 <w:rPr>
                   <w:lang w:eastAsia="zh-CN"/>
@@ -21139,7 +21194,7 @@
                 <w:t>3.97</w:t>
               </w:r>
             </w:ins>
-            <w:del w:id="79" w:author="Lichen Wu" w:date="2022-06-08T20:01:00Z">
+            <w:del w:id="90" w:author="Lichen Wu" w:date="2022-06-08T20:01:00Z">
               <w:r>
                 <w:rPr>
                   <w:lang w:eastAsia="zh-CN"/>
@@ -21163,7 +21218,7 @@
                 <w:lang w:eastAsia="zh-CN"/>
               </w:rPr>
             </w:pPr>
-            <w:ins w:id="80" w:author="Lichen Wu" w:date="2022-06-08T20:01:00Z">
+            <w:ins w:id="91" w:author="Lichen Wu" w:date="2022-06-08T20:01:00Z">
               <w:r>
                 <w:rPr>
                   <w:lang w:eastAsia="zh-CN"/>
@@ -21171,7 +21226,7 @@
                 <w:t>6.81</w:t>
               </w:r>
             </w:ins>
-            <w:del w:id="81" w:author="Lichen Wu" w:date="2022-06-08T20:01:00Z">
+            <w:del w:id="92" w:author="Lichen Wu" w:date="2022-06-08T20:01:00Z">
               <w:r>
                 <w:rPr>
                   <w:lang w:eastAsia="zh-CN"/>
@@ -21218,7 +21273,7 @@
                 <w:lang w:eastAsia="zh-CN"/>
               </w:rPr>
             </w:pPr>
-            <w:ins w:id="82" w:author="Lichen Wu" w:date="2022-06-08T20:01:00Z">
+            <w:ins w:id="93" w:author="Lichen Wu" w:date="2022-06-08T20:01:00Z">
               <w:r>
                 <w:rPr>
                   <w:lang w:eastAsia="zh-CN"/>
@@ -21226,7 +21281,7 @@
                 <w:t>35.21</w:t>
               </w:r>
             </w:ins>
-            <w:del w:id="83" w:author="Lichen Wu" w:date="2022-06-08T20:01:00Z">
+            <w:del w:id="94" w:author="Lichen Wu" w:date="2022-06-08T20:01:00Z">
               <w:r>
                 <w:rPr>
                   <w:lang w:eastAsia="zh-CN"/>
@@ -21248,7 +21303,7 @@
                 <w:lang w:eastAsia="zh-CN"/>
               </w:rPr>
             </w:pPr>
-            <w:ins w:id="84" w:author="Lichen Wu" w:date="2022-06-08T20:02:00Z">
+            <w:ins w:id="95" w:author="Lichen Wu" w:date="2022-06-08T20:02:00Z">
               <w:r>
                 <w:rPr>
                   <w:lang w:eastAsia="zh-CN"/>
@@ -21256,7 +21311,7 @@
                 <w:t>14.65</w:t>
               </w:r>
             </w:ins>
-            <w:del w:id="85" w:author="Lichen Wu" w:date="2022-06-08T20:01:00Z">
+            <w:del w:id="96" w:author="Lichen Wu" w:date="2022-06-08T20:01:00Z">
               <w:r>
                 <w:rPr>
                   <w:lang w:eastAsia="zh-CN"/>
@@ -21278,7 +21333,7 @@
                 <w:lang w:eastAsia="zh-CN"/>
               </w:rPr>
             </w:pPr>
-            <w:ins w:id="86" w:author="Lichen Wu" w:date="2022-06-08T20:02:00Z">
+            <w:ins w:id="97" w:author="Lichen Wu" w:date="2022-06-08T20:02:00Z">
               <w:r>
                 <w:rPr>
                   <w:lang w:eastAsia="zh-CN"/>
@@ -21286,7 +21341,7 @@
                 <w:t>7.59</w:t>
               </w:r>
             </w:ins>
-            <w:del w:id="87" w:author="Lichen Wu" w:date="2022-06-08T20:02:00Z">
+            <w:del w:id="98" w:author="Lichen Wu" w:date="2022-06-08T20:02:00Z">
               <w:r>
                 <w:rPr>
                   <w:lang w:eastAsia="zh-CN"/>
@@ -21307,7 +21362,7 @@
                 <w:lang w:eastAsia="zh-CN"/>
               </w:rPr>
             </w:pPr>
-            <w:ins w:id="88" w:author="Lichen Wu" w:date="2022-06-08T20:02:00Z">
+            <w:ins w:id="99" w:author="Lichen Wu" w:date="2022-06-08T20:02:00Z">
               <w:r>
                 <w:rPr>
                   <w:lang w:eastAsia="zh-CN"/>
@@ -21315,7 +21370,7 @@
                 <w:t>9.30</w:t>
               </w:r>
             </w:ins>
-            <w:del w:id="89" w:author="Lichen Wu" w:date="2022-06-08T20:02:00Z">
+            <w:del w:id="100" w:author="Lichen Wu" w:date="2022-06-08T20:02:00Z">
               <w:r>
                 <w:rPr>
                   <w:lang w:eastAsia="zh-CN"/>
@@ -21371,7 +21426,7 @@
                 <w:lang w:eastAsia="zh-CN"/>
               </w:rPr>
             </w:pPr>
-            <w:ins w:id="90" w:author="Lichen Wu" w:date="2022-06-08T20:02:00Z">
+            <w:ins w:id="101" w:author="Lichen Wu" w:date="2022-06-08T20:02:00Z">
               <w:r>
                 <w:rPr>
                   <w:b/>
@@ -21381,7 +21436,7 @@
                 <w:t>13.06</w:t>
               </w:r>
             </w:ins>
-            <w:del w:id="91" w:author="Lichen Wu" w:date="2022-06-08T20:02:00Z">
+            <w:del w:id="102" w:author="Lichen Wu" w:date="2022-06-08T20:02:00Z">
               <w:r>
                 <w:rPr>
                   <w:b/>
@@ -21410,7 +21465,7 @@
                 <w:lang w:eastAsia="zh-CN"/>
               </w:rPr>
             </w:pPr>
-            <w:ins w:id="92" w:author="Lichen Wu" w:date="2022-06-08T20:02:00Z">
+            <w:ins w:id="103" w:author="Lichen Wu" w:date="2022-06-08T20:02:00Z">
               <w:r>
                 <w:rPr>
                   <w:b/>
@@ -21420,7 +21475,7 @@
                 <w:t>5.43</w:t>
               </w:r>
             </w:ins>
-            <w:del w:id="93" w:author="Lichen Wu" w:date="2022-06-08T20:02:00Z">
+            <w:del w:id="104" w:author="Lichen Wu" w:date="2022-06-08T20:02:00Z">
               <w:r>
                 <w:rPr>
                   <w:b/>
@@ -21449,7 +21504,7 @@
                 <w:lang w:eastAsia="zh-CN"/>
               </w:rPr>
             </w:pPr>
-            <w:ins w:id="94" w:author="Lichen Wu" w:date="2022-06-08T20:02:00Z">
+            <w:ins w:id="105" w:author="Lichen Wu" w:date="2022-06-08T20:02:00Z">
               <w:r>
                 <w:rPr>
                   <w:b/>
@@ -21459,7 +21514,7 @@
                 <w:t>2.98</w:t>
               </w:r>
             </w:ins>
-            <w:del w:id="95" w:author="Lichen Wu" w:date="2022-06-08T20:02:00Z">
+            <w:del w:id="106" w:author="Lichen Wu" w:date="2022-06-08T20:02:00Z">
               <w:r>
                 <w:rPr>
                   <w:b/>
@@ -21487,7 +21542,7 @@
                 <w:lang w:eastAsia="zh-CN"/>
               </w:rPr>
             </w:pPr>
-            <w:ins w:id="96" w:author="Lichen Wu" w:date="2022-06-08T20:02:00Z">
+            <w:ins w:id="107" w:author="Lichen Wu" w:date="2022-06-08T20:02:00Z">
               <w:r>
                 <w:rPr>
                   <w:b/>
@@ -21497,7 +21552,7 @@
                 <w:t>4.41</w:t>
               </w:r>
             </w:ins>
-            <w:del w:id="97" w:author="Lichen Wu" w:date="2022-06-08T20:02:00Z">
+            <w:del w:id="108" w:author="Lichen Wu" w:date="2022-06-08T20:02:00Z">
               <w:r>
                 <w:rPr>
                   <w:b/>
@@ -21516,7 +21571,7 @@
         <w:keepNext/>
       </w:pPr>
     </w:p>
-    <w:bookmarkEnd w:id="71"/>
+    <w:bookmarkEnd w:id="82"/>
     <w:p>
       <w:pPr>
         <w:pStyle w:val="Heading1"/>

</xml_diff>